<commit_message>
Getting creative and trying to reimplement the delete function into the app now too but i'm all kinds of confused!!
</commit_message>
<xml_diff>
--- a/thompson_shaun_project4/Thompson_Shaun_GitHub.docx
+++ b/thompson_shaun_project4/Thompson_Shaun_GitHub.docx
@@ -8,11 +8,16 @@
       </w:r>
     </w:p>
     <w:p>
+      <w:proofErr w:type="spellStart"/>
       <w:r>
-        <w:t>MiU 1303 – 03/</w:t>
+        <w:t>MiU</w:t>
+      </w:r>
+      <w:proofErr w:type="spellEnd"/>
+      <w:r>
+        <w:t xml:space="preserve"> 1303 – 03/</w:t>
       </w:r>
       <w:r>
-        <w:t>21</w:t>
+        <w:t>28</w:t>
       </w:r>
       <w:bookmarkStart w:id="0" w:name="_GoBack"/>
       <w:bookmarkEnd w:id="0"/>

</xml_diff>